<commit_message>
REPORT DONE ΕΡΓΑΣΙΑ DONE
</commit_message>
<xml_diff>
--- a/DB_Report_2024.docx
+++ b/DB_Report_2024.docx
@@ -2024,7 +2024,6 @@
         <w:jc w:val="both"/>
         <w:rPr>
           <w:rFonts w:ascii="Calibri" w:hAnsi="Calibri" w:cs="Calibri"/>
-          <w:lang w:val="en-US"/>
         </w:rPr>
       </w:pPr>
       <w:r>
@@ -2255,25 +2254,7 @@
             <w:i/>
             <w:iCs/>
           </w:rPr>
-          <w:t>https://github.com/nik</w:t>
-        </w:r>
-        <w:r>
-          <w:rPr>
-            <w:rStyle w:val="-"/>
-            <w:rFonts w:ascii="Calibri" w:hAnsi="Calibri" w:cs="Calibri"/>
-            <w:i/>
-            <w:iCs/>
-          </w:rPr>
-          <w:t>o</w:t>
-        </w:r>
-        <w:r>
-          <w:rPr>
-            <w:rStyle w:val="-"/>
-            <w:rFonts w:ascii="Calibri" w:hAnsi="Calibri" w:cs="Calibri"/>
-            <w:i/>
-            <w:iCs/>
-          </w:rPr>
-          <w:t>sanag/DB_Project</w:t>
+          <w:t>https://github.com/nikosanag/DB_Project</w:t>
         </w:r>
       </w:hyperlink>
     </w:p>
@@ -3245,7 +3226,7 @@
           <w:noProof/>
         </w:rPr>
         <w:drawing>
-          <wp:anchor distT="0" distB="0" distL="114300" distR="114300" simplePos="0" relativeHeight="251671552" behindDoc="0" locked="0" layoutInCell="1" allowOverlap="1" wp14:anchorId="5868C89F" wp14:editId="2E2A138D">
+          <wp:anchor distT="0" distB="0" distL="114300" distR="114300" simplePos="0" relativeHeight="251671552" behindDoc="0" locked="0" layoutInCell="1" allowOverlap="1" wp14:anchorId="5868C89F" wp14:editId="5EDF2285">
             <wp:simplePos x="0" y="0"/>
             <wp:positionH relativeFrom="margin">
               <wp:posOffset>-889000</wp:posOffset>
@@ -4623,7 +4604,19 @@
       </w:pPr>
       <w:r>
         <w:lastRenderedPageBreak/>
-        <w:t>Όπως προαναφέραμε, για τους σκοπούς της επίδειξης της λετουργικότητας της εργασίας έχουμε συμπεριλάβει στον πίνακα «</w:t>
+        <w:t xml:space="preserve">Όπως προαναφέραμε, για τους σκοπούς της </w:t>
+      </w:r>
+      <w:r>
+        <w:t>παρουσίασης</w:t>
+      </w:r>
+      <w:r>
+        <w:t xml:space="preserve"> της λετουργικότητας της </w:t>
+      </w:r>
+      <w:r>
+        <w:t>εφαρμογής</w:t>
+      </w:r>
+      <w:r>
+        <w:t xml:space="preserve"> έχουμε συμπεριλάβει στον πίνακα «</w:t>
       </w:r>
       <w:r>
         <w:rPr>
@@ -5044,10 +5037,87 @@
         <w:t>, μέσω του τερματικού</w:t>
       </w:r>
       <w:r>
-        <w:t xml:space="preserve">. </w:t>
-      </w:r>
+        <w:t>.</w:t>
+      </w:r>
+    </w:p>
+    <w:p>
       <w:r>
         <w:t>Σημειώνουμε πως σε παλαιότερες εκδόσ</w:t>
+      </w:r>
+      <w:r>
+        <w:t>εις</w:t>
+      </w:r>
+      <w:r>
+        <w:t xml:space="preserve"> του</w:t>
+      </w:r>
+      <w:r>
+        <w:t xml:space="preserve"> </w:t>
+      </w:r>
+      <w:r>
+        <w:rPr>
+          <w:lang w:val="en-US"/>
+        </w:rPr>
+        <w:t>MySQL</w:t>
+      </w:r>
+      <w:r>
+        <w:t xml:space="preserve"> </w:t>
+      </w:r>
+      <w:r>
+        <w:rPr>
+          <w:lang w:val="en-US"/>
+        </w:rPr>
+        <w:t>Workbench</w:t>
+      </w:r>
+      <w:r>
+        <w:t xml:space="preserve"> παρατηρή</w:t>
+      </w:r>
+      <w:r>
+        <w:t xml:space="preserve">θηκε ένα πρόβλημα συμβατότητας, καθώς δεν αναγνωριζόταν η εντολή </w:t>
+      </w:r>
+      <w:r>
+        <w:rPr>
+          <w:lang w:val="en-US"/>
+        </w:rPr>
+        <w:t>DEFAULT</w:t>
+      </w:r>
+      <w:r>
+        <w:t xml:space="preserve"> </w:t>
+      </w:r>
+      <w:r>
+        <w:rPr>
+          <w:lang w:val="en-US"/>
+        </w:rPr>
+        <w:t>ROLE</w:t>
+      </w:r>
+      <w:r>
+        <w:t xml:space="preserve"> (που χρησιμοποιείται κατά τη δημιουργία χρήστη)</w:t>
+      </w:r>
+      <w:r>
+        <w:t xml:space="preserve">, συνεπώς </w:t>
+      </w:r>
+      <w:r>
+        <w:t xml:space="preserve">το </w:t>
+      </w:r>
+      <w:r>
+        <w:rPr>
+          <w:lang w:val="en-US"/>
+        </w:rPr>
+        <w:t>script</w:t>
+      </w:r>
+      <w:r>
+        <w:t xml:space="preserve"> δεν θα τρέχει στις εκδόσεις αυτές. Για να διορθώσουμε το πρόβλημα θα μπορούσαμε να δημιουργήσουμε </w:t>
+      </w:r>
+      <w:r>
+        <w:t xml:space="preserve">τον χρήστη και, έπειτα, να του δώσουμε τον ρόλο με χρήση της εντολής </w:t>
+      </w:r>
+      <w:r>
+        <w:rPr>
+          <w:lang w:val="en-US"/>
+        </w:rPr>
+        <w:t>GRANT</w:t>
+      </w:r>
+      <w:r>
+        <w:t>.</w:t>
       </w:r>
     </w:p>
     <w:p>
@@ -5122,16 +5192,10 @@
         <w:rPr>
           <w:u w:val="single"/>
         </w:rPr>
-        <w:t xml:space="preserve">εκτός από την εισαγωγή των εικόνων των επεισοδίων και της περιγραφής </w:t>
-      </w:r>
-      <w:r>
-        <w:rPr>
-          <w:u w:val="single"/>
-        </w:rPr>
-        <w:t>τους</w:t>
-      </w:r>
-      <w:r>
-        <w:t xml:space="preserve"> πραγματοποιούνται με την εκτέλεση του </w:t>
+        <w:t xml:space="preserve">που δεν αφορούν τον διαγωνισμό </w:t>
+      </w:r>
+      <w:r>
+        <w:t xml:space="preserve">πραγματοποιούνται με την εκτέλεση του </w:t>
       </w:r>
       <w:r>
         <w:rPr>
@@ -5294,6 +5358,7 @@
         <w:jc w:val="both"/>
       </w:pPr>
       <w:r>
+        <w:lastRenderedPageBreak/>
         <w:t>50</w:t>
       </w:r>
       <w:r>
@@ -5436,7 +5501,6 @@
         <w:rPr>
           <w:lang w:val="en-US"/>
         </w:rPr>
-        <w:lastRenderedPageBreak/>
         <w:t>insertions</w:t>
       </w:r>
       <w:r>
@@ -5544,6 +5608,9 @@
         <w:t>δημιουργία</w:t>
       </w:r>
       <w:r>
+        <w:t>/εκτέλεση</w:t>
+      </w:r>
+      <w:r>
         <w:t xml:space="preserve"> των</w:t>
       </w:r>
       <w:r>
@@ -5753,21 +5820,9 @@
         <w:t xml:space="preserve">» ενημερώνεται με </w:t>
       </w:r>
       <w:r>
-        <w:rPr>
-          <w:u w:val="single"/>
-        </w:rPr>
-        <w:t xml:space="preserve">εισαγωγή των εικόνων των επεισοδίων και των περιγραφών </w:t>
-      </w:r>
-      <w:r>
-        <w:rPr>
-          <w:u w:val="single"/>
-        </w:rPr>
-        <w:t>τους.</w:t>
-      </w:r>
-      <w:r>
-        <w:rPr>
-          <w:u w:val="single"/>
-        </w:rPr>
+        <w:t>εισαγωγή των εικόνων των επεισοδίων και των περιγραφών τους.</w:t>
+      </w:r>
+      <w:r>
         <w:softHyphen/>
       </w:r>
       <w:r>
@@ -5814,14 +5869,7 @@
           <w:i/>
           <w:iCs/>
         </w:rPr>
-        <w:t>dummy_episode_image</w:t>
-      </w:r>
-      <w:r>
-        <w:rPr>
-          <w:i/>
-          <w:iCs/>
-        </w:rPr>
-        <w:t>.</w:t>
+        <w:t>dummy_episode_image.</w:t>
       </w:r>
       <w:r>
         <w:rPr>
@@ -5914,7 +5962,11 @@
         <w:t>, τότε δεν μπορεί να συμμετάσχει στο πρώτο επεισόδιο του επόμενου έτους.</w:t>
       </w:r>
       <w:r>
-        <w:t xml:space="preserve"> Αντίστοιχα αν έχει συμμετάσχει στα 2 τελευταία επεισόδια ενός έτους </w:t>
+        <w:t xml:space="preserve"> Αντίστοιχα αν έχει συμμετάσχει </w:t>
+      </w:r>
+      <w:r>
+        <w:lastRenderedPageBreak/>
+        <w:t xml:space="preserve">στα 2 τελευταία επεισόδια ενός έτους </w:t>
       </w:r>
       <w:r>
         <w:t xml:space="preserve">και συμμετάσχει και στο πρώτο του επόμενου έτους, δε θα μπορεί να συμμετέχει στο δεύτερο επεισόδιο. </w:t>
@@ -5933,11 +5985,7 @@
         <w:spacing w:line="259" w:lineRule="auto"/>
       </w:pPr>
       <w:r>
-        <w:t xml:space="preserve">Θεωρούμε ότι για να είναι ένας μάγειρας πιθανός κριτής, πρέπει να είναι της κατηγορίας «Σεφ». Θα ήταν παράλογο για παράδειγμα, εάν ένας μάγειρας της κατηγορίας «Α Μάγειρας» αξιολογούσε έναν «Σεφ». Η διαδικασία της κλήρωσης για αυτόν τον λόγο αλλάζει μόνο στο σημείο της </w:t>
-      </w:r>
-      <w:r>
-        <w:lastRenderedPageBreak/>
-        <w:t>επιλογής των κριτών, όπου προστίθεται απλά η συνθήκη ο υποψήφιος μάγειρας κριτής να είναι «Σεφ».</w:t>
+        <w:t>Θεωρούμε ότι για να είναι ένας μάγειρας πιθανός κριτής, πρέπει να είναι της κατηγορίας «Σεφ». Θα ήταν παράλογο για παράδειγμα, εάν ένας μάγειρας της κατηγορίας «Α Μάγειρας» αξιολογούσε έναν «Σεφ». Η διαδικασία της κλήρωσης για αυτόν τον λόγο αλλάζει μόνο στο σημείο της επιλογής των κριτών, όπου προστίθεται απλά η συνθήκη ο υποψήφιος μάγειρας κριτής να είναι «Σεφ».</w:t>
       </w:r>
     </w:p>
     <w:p>
@@ -6340,6 +6388,7 @@
         <w:jc w:val="both"/>
       </w:pPr>
       <w:r>
+        <w:lastRenderedPageBreak/>
         <w:t>Στο query</w:t>
       </w:r>
       <w:r>
@@ -6380,7 +6429,6 @@
         <w:jc w:val="both"/>
       </w:pPr>
       <w:r>
-        <w:lastRenderedPageBreak/>
         <w:t>Στο query</w:t>
       </w:r>
       <w:r>
@@ -6798,6 +6846,7 @@
         <w:jc w:val="both"/>
       </w:pPr>
       <w:r>
+        <w:lastRenderedPageBreak/>
         <w:t xml:space="preserve">Υπολογίζει τις θερμίδες </w:t>
       </w:r>
       <w:r>
@@ -6866,7 +6915,6 @@
           <w:b/>
           <w:bCs/>
         </w:rPr>
-        <w:lastRenderedPageBreak/>
         <w:t>common_national_cuisine</w:t>
       </w:r>
     </w:p>
@@ -7521,6 +7569,7 @@
           <w:sz w:val="28"/>
           <w:szCs w:val="28"/>
         </w:rPr>
+        <w:lastRenderedPageBreak/>
         <w:drawing>
           <wp:inline distT="0" distB="0" distL="0" distR="0" wp14:anchorId="52C7CCA0" wp14:editId="7252CA4F">
             <wp:extent cx="5274310" cy="343535"/>
@@ -7637,7 +7686,6 @@
           <w:sz w:val="28"/>
           <w:szCs w:val="28"/>
         </w:rPr>
-        <w:lastRenderedPageBreak/>
         <mc:AlternateContent>
           <mc:Choice Requires="wps">
             <w:drawing>

</xml_diff>